<commit_message>
Worked on Java Summary 1
</commit_message>
<xml_diff>
--- a/W1-Language execution basics Samenvatting.docx
+++ b/W1-Language execution basics Samenvatting.docx
@@ -55,8 +55,8 @@
         </w:rPr>
         <w:drawing>
           <wp:inline distT="0" distB="0" distL="0" distR="0" wp14:anchorId="7E83C5A4" wp14:editId="2042205D">
-            <wp:extent cx="2648102" cy="3335396"/>
-            <wp:effectExtent l="0" t="0" r="0" b="0"/>
+            <wp:extent cx="2538020" cy="3196743"/>
+            <wp:effectExtent l="0" t="0" r="0" b="3810"/>
             <wp:docPr id="1" name="Picture 1"/>
             <wp:cNvGraphicFramePr>
               <a:graphicFrameLocks xmlns:a="http://schemas.openxmlformats.org/drawingml/2006/main" noChangeAspect="1"/>
@@ -77,7 +77,7 @@
                   <pic:spPr>
                     <a:xfrm>
                       <a:off x="0" y="0"/>
-                      <a:ext cx="2649235" cy="3336823"/>
+                      <a:ext cx="2539765" cy="3198941"/>
                     </a:xfrm>
                     <a:prstGeom prst="rect">
                       <a:avLst/>
@@ -137,6 +137,18 @@
         </w:rPr>
         <w:br/>
         <w:t>- Put into</w:t>
+      </w:r>
+      <w:r>
+        <w:rPr>
+          <w:lang w:val="en-US"/>
+        </w:rPr>
+        <w:t xml:space="preserve"> the Java Virtual Machine</w:t>
+      </w:r>
+      <w:r>
+        <w:rPr>
+          <w:lang w:val="en-US"/>
+        </w:rPr>
+        <w:br/>
       </w:r>
       <w:bookmarkStart w:id="0" w:name="_GoBack"/>
       <w:bookmarkEnd w:id="0"/>

</xml_diff>